<commit_message>
updated git clone url
</commit_message>
<xml_diff>
--- a/ProjectSpecification_LockedMe.docx
+++ b/ProjectSpecification_LockedMe.docx
@@ -4131,26 +4131,18 @@
         </w:rPr>
         <w:br/>
       </w:r>
-      <w:r>
-        <w:rPr>
-          <w:rFonts w:eastAsia="Times New Roman" w:cstheme="minorHAnsi"/>
-          <w:i/>
-          <w:iCs/>
-          <w:color w:val="24292E"/>
-          <w:bdr w:val="none" w:sz="0" w:space="0" w:color="auto" w:frame="1"/>
-        </w:rPr>
-        <w:t xml:space="preserve">git clone </w:t>
-      </w:r>
-      <w:r>
-        <w:rPr>
-          <w:rFonts w:eastAsia="Times New Roman" w:cstheme="minorHAnsi"/>
-          <w:i/>
-          <w:iCs/>
-          <w:color w:val="24292E"/>
-          <w:bdr w:val="none" w:sz="0" w:space="0" w:color="auto" w:frame="1"/>
-        </w:rPr>
-        <w:t>git@github.com:MilindDixit21/phase1-project.git</w:t>
-      </w:r>
+      <w:hyperlink r:id="rId9" w:history="1">
+        <w:r>
+          <w:rPr>
+            <w:rStyle w:val="Hyperlink"/>
+            <w:rFonts w:eastAsia="Times New Roman" w:cstheme="minorHAnsi"/>
+            <w:i/>
+            <w:iCs/>
+            <w:bdr w:val="none" w:sz="0" w:space="0" w:color="auto" w:frame="1"/>
+          </w:rPr>
+          <w:t>https://github.com/MilindDixit21/phase1-project.git</w:t>
+        </w:r>
+      </w:hyperlink>
     </w:p>
     <w:p>
       <w:pPr>
@@ -4255,6 +4247,11 @@
           <w:ilvl w:val="0"/>
           <w:numId w:val="17"/>
         </w:numPr>
+        <w:rPr>
+          <w:rStyle w:val="Hyperlink"/>
+          <w:color w:val="auto"/>
+          <w:u w:val="none"/>
+        </w:rPr>
       </w:pPr>
       <w:r>
         <w:rPr>
@@ -4312,16 +4309,18 @@
         </w:rPr>
         <w:t xml:space="preserve">git clone </w:t>
       </w:r>
-      <w:hyperlink r:id="rId9" w:history="1">
-        <w:r>
-          <w:rPr>
-            <w:rStyle w:val="Hyperlink"/>
-            <w:i/>
-            <w:iCs/>
-          </w:rPr>
-          <w:t>git@github.com:MilindDixit21/phase1-project.git</w:t>
-        </w:r>
-      </w:hyperlink>
+      <w:r>
+        <w:t>https://github.com/MilindDixit21/phase1-project.git</w:t>
+      </w:r>
+    </w:p>
+    <w:p>
+      <w:pPr>
+        <w:pStyle w:val="ListParagraph"/>
+        <w:numPr>
+          <w:ilvl w:val="0"/>
+          <w:numId w:val="17"/>
+        </w:numPr>
+      </w:pPr>
       <w:r>
         <w:br/>
       </w:r>
@@ -4468,7 +4467,6 @@
           <w:szCs w:val="23"/>
           <w:u w:val="single"/>
         </w:rPr>
-        <w:lastRenderedPageBreak/>
         <w:t>Output Screenshots</w:t>
       </w:r>
     </w:p>
@@ -4835,26 +4833,6 @@
     </w:p>
     <w:p>
       <w:pPr>
-        <w:ind w:left="360"/>
-        <w:rPr>
-          <w:rFonts w:cstheme="minorHAnsi"/>
-          <w:color w:val="4D575D"/>
-          <w:sz w:val="21"/>
-          <w:szCs w:val="21"/>
-        </w:rPr>
-      </w:pPr>
-      <w:r>
-        <w:rPr>
-          <w:rFonts w:cstheme="minorHAnsi"/>
-          <w:color w:val="4D575D"/>
-          <w:sz w:val="21"/>
-          <w:szCs w:val="21"/>
-        </w:rPr>
-        <w:t xml:space="preserve">  </w:t>
-      </w:r>
-    </w:p>
-    <w:p>
-      <w:pPr>
         <w:rPr>
           <w:rFonts w:cstheme="minorHAnsi"/>
           <w:color w:val="4D575D"/>
@@ -5126,6 +5104,18 @@
         </w:rPr>
         <w:t>. All existing user Files inside the directory are listed here.</w:t>
       </w:r>
+    </w:p>
+    <w:p>
+      <w:pPr>
+        <w:pStyle w:val="ListParagraph"/>
+        <w:shd w:val="clear" w:color="auto" w:fill="FFFFFF"/>
+        <w:spacing w:after="0" w:line="285" w:lineRule="atLeast"/>
+        <w:rPr>
+          <w:rFonts w:eastAsia="Times New Roman" w:cstheme="minorHAnsi"/>
+          <w:color w:val="24292E"/>
+          <w:bdr w:val="none" w:sz="0" w:space="0" w:color="auto" w:frame="1"/>
+        </w:rPr>
+      </w:pPr>
     </w:p>
     <w:p>
       <w:pPr>
@@ -5355,7 +5345,6 @@
           <w:color w:val="24292E"/>
           <w:bdr w:val="none" w:sz="0" w:space="0" w:color="auto" w:frame="1"/>
         </w:rPr>
-        <w:lastRenderedPageBreak/>
         <w:t>Admin User has right to delete any user account/file.</w:t>
       </w:r>
     </w:p>
@@ -5786,6 +5775,7 @@
           <w:sz w:val="24"/>
           <w:szCs w:val="24"/>
         </w:rPr>
+        <w:lastRenderedPageBreak/>
         <w:t xml:space="preserve">User </w:t>
       </w:r>
       <w:r>
@@ -5851,7 +5841,6 @@
           <w:color w:val="24292E"/>
           <w:bdr w:val="none" w:sz="0" w:space="0" w:color="auto" w:frame="1"/>
         </w:rPr>
-        <w:lastRenderedPageBreak/>
         <w:t xml:space="preserve">User selects </w:t>
       </w:r>
       <w:r>
@@ -6117,9 +6106,9 @@
           <w:noProof/>
         </w:rPr>
         <w:drawing>
-          <wp:inline distT="0" distB="0" distL="0" distR="0" wp14:anchorId="3C1B967A" wp14:editId="09688ACF">
-            <wp:extent cx="5943600" cy="2514600"/>
-            <wp:effectExtent l="0" t="0" r="0" b="0"/>
+          <wp:inline distT="0" distB="0" distL="0" distR="0" wp14:anchorId="3C1B967A" wp14:editId="26112D35">
+            <wp:extent cx="5728905" cy="2423768"/>
+            <wp:effectExtent l="0" t="0" r="5715" b="0"/>
             <wp:docPr id="8" name="Picture 8" descr="Text&#10;&#10;Description automatically generated"/>
             <wp:cNvGraphicFramePr>
               <a:graphicFrameLocks xmlns:a="http://schemas.openxmlformats.org/drawingml/2006/main" noChangeAspect="1"/>
@@ -6147,7 +6136,7 @@
                   <pic:spPr bwMode="auto">
                     <a:xfrm>
                       <a:off x="0" y="0"/>
-                      <a:ext cx="5943600" cy="2514600"/>
+                      <a:ext cx="5743402" cy="2429902"/>
                     </a:xfrm>
                     <a:prstGeom prst="rect">
                       <a:avLst/>

</xml_diff>